<commit_message>
notalar klasöründe değişiklik yapıldı tekrar yüklenecek
</commit_message>
<xml_diff>
--- a/notalar.docx
+++ b/notalar.docx
@@ -4,7 +4,15 @@
   <w:body>
     <w:p>
       <w:r>
-        <w:t>notalar</w:t>
+        <w:t>N</w:t>
+      </w:r>
+      <w:r>
+        <w:t>otalar</w:t>
+      </w:r>
+    </w:p>
+    <w:p>
+      <w:r>
+        <w:t>Kara sevda</w:t>
       </w:r>
       <w:bookmarkStart w:id="0" w:name="_GoBack"/>
       <w:bookmarkEnd w:id="0"/>

</xml_diff>